<commit_message>
Game Over & Added difficulty
Moo.
</commit_message>
<xml_diff>
--- a/Lab07B.docx
+++ b/Lab07B.docx
@@ -1001,7 +1001,6 @@
           <w:szCs w:val="32"/>
           <w:u w:val="single"/>
         </w:rPr>
-        <w:lastRenderedPageBreak/>
         <w:t>75 through 110</w:t>
       </w:r>
       <w:r>
@@ -2736,7 +2735,6 @@
           <w:sz w:val="32"/>
           <w:u w:val="single"/>
         </w:rPr>
-        <w:lastRenderedPageBreak/>
         <w:t>Sound</w:t>
       </w:r>
     </w:p>
@@ -2769,8 +2767,6 @@
           <w:sz w:val="24"/>
         </w:rPr>
       </w:pPr>
-      <w:bookmarkStart w:id="0" w:name="_GoBack"/>
-      <w:bookmarkEnd w:id="0"/>
     </w:p>
     <w:p>
       <w:pPr>
@@ -3297,7 +3293,7 @@
       <w:pPr>
         <w:pStyle w:val="PlainText"/>
         <w:rPr>
-          <w:rFonts w:ascii="Arial" w:hAnsi="Arial"/>
+          <w:rFonts w:ascii="Magneto" w:hAnsi="Magneto" w:cs="FrankRuehl"/>
           <w:sz w:val="24"/>
         </w:rPr>
       </w:pPr>
@@ -3342,13 +3338,7 @@
       </w:rPr>
     </w:pPr>
     <w:r>
-      <w:t xml:space="preserve">Exposure Java 2013, Advanced Graphics Edition     </w:t>
-    </w:r>
-    <w:r>
-      <w:t xml:space="preserve">  Major Lab 07B</w:t>
-    </w:r>
-    <w:r>
-      <w:t xml:space="preserve">       Page </w:t>
+      <w:t xml:space="preserve">Exposure Java 2013, Advanced Graphics Edition       Major Lab 07B       Page </w:t>
     </w:r>
     <w:r>
       <w:rPr>
@@ -3373,7 +3363,7 @@
         <w:rStyle w:val="PageNumber"/>
         <w:noProof/>
       </w:rPr>
-      <w:t>1</w:t>
+      <w:t>4</w:t>
     </w:r>
     <w:r>
       <w:rPr>

</xml_diff>